<commit_message>
[fix] document update, input token invalid case
</commit_message>
<xml_diff>
--- a/2024_compiler_term_project(20201044 진용욱).docx
+++ b/2024_compiler_term_project(20201044 진용욱).docx
@@ -95,18 +95,31 @@
           <w:ilvl w:val="0"/>
           <w:numId w:val="1"/>
         </w:numPr>
-      </w:pPr>
-      <w:r>
+        <w:rPr>
+          <w:lang w:val="en-US"/>
+        </w:rPr>
+      </w:pPr>
+      <w:r>
+        <w:rPr>
+          <w:lang w:val="en-US"/>
+        </w:rPr>
         <w:t>Compiler: Apple clang version 12.0.0 (clang-1200.0.32.28)</w:t>
       </w:r>
     </w:p>
-    <w:p/>
+    <w:p>
+      <w:pPr>
+        <w:rPr>
+          <w:lang w:val="en-US"/>
+        </w:rPr>
+      </w:pPr>
+    </w:p>
     <w:p>
       <w:pPr>
         <w:rPr>
           <w:b/>
           <w:sz w:val="26"/>
           <w:szCs w:val="26"/>
+          <w:lang w:val="en-US"/>
         </w:rPr>
       </w:pPr>
       <w:r>
@@ -114,71 +127,160 @@
           <w:b/>
           <w:sz w:val="26"/>
           <w:szCs w:val="26"/>
+          <w:lang w:val="en-US"/>
         </w:rPr>
         <w:t>1. Non-ambiguous CFG</w:t>
       </w:r>
     </w:p>
-    <w:p/>
-    <w:p>
-      <w:pPr>
-        <w:rPr>
-          <w:b/>
-        </w:rPr>
-      </w:pPr>
-      <w:r>
-        <w:rPr>
-          <w:b/>
+    <w:p>
+      <w:pPr>
+        <w:rPr>
+          <w:lang w:val="en-US"/>
+        </w:rPr>
+      </w:pPr>
+    </w:p>
+    <w:p>
+      <w:pPr>
+        <w:rPr>
+          <w:b/>
+          <w:lang w:val="en-US"/>
+        </w:rPr>
+      </w:pPr>
+      <w:r>
+        <w:rPr>
+          <w:b/>
+          <w:lang w:val="en-US"/>
         </w:rPr>
         <w:t>1.1 CFG</w:t>
       </w:r>
     </w:p>
     <w:p>
-      <w:r>
+      <w:pPr>
+        <w:rPr>
+          <w:lang w:val="en-US"/>
+        </w:rPr>
+      </w:pPr>
+      <w:r>
+        <w:rPr>
+          <w:lang w:val="en-US"/>
+        </w:rPr>
         <w:t xml:space="preserve">     1  S -&gt; CODE</w:t>
       </w:r>
     </w:p>
     <w:p>
-      <w:r>
+      <w:pPr>
+        <w:rPr>
+          <w:lang w:val="en-US"/>
+        </w:rPr>
+      </w:pPr>
+      <w:r>
+        <w:rPr>
+          <w:lang w:val="en-US"/>
+        </w:rPr>
         <w:t xml:space="preserve">     2  CODE -&gt; VDECL CODE</w:t>
       </w:r>
     </w:p>
     <w:p>
-      <w:r>
+      <w:pPr>
+        <w:rPr>
+          <w:lang w:val="en-US"/>
+        </w:rPr>
+      </w:pPr>
+      <w:r>
+        <w:rPr>
+          <w:lang w:val="en-US"/>
+        </w:rPr>
         <w:t xml:space="preserve">     3  CODE -&gt; FDECL CODE</w:t>
       </w:r>
     </w:p>
     <w:p>
-      <w:r>
+      <w:pPr>
+        <w:rPr>
+          <w:lang w:val="en-US"/>
+        </w:rPr>
+      </w:pPr>
+      <w:r>
+        <w:rPr>
+          <w:lang w:val="en-US"/>
+        </w:rPr>
         <w:t xml:space="preserve">     4  CODE -&gt; ''</w:t>
       </w:r>
     </w:p>
     <w:p>
-      <w:r>
+      <w:pPr>
+        <w:rPr>
+          <w:lang w:val="en-US"/>
+        </w:rPr>
+      </w:pPr>
+      <w:r>
+        <w:rPr>
+          <w:lang w:val="en-US"/>
+        </w:rPr>
         <w:t xml:space="preserve">     5  VDECL -&gt; vtype id semi</w:t>
       </w:r>
     </w:p>
     <w:p>
-      <w:r>
+      <w:pPr>
+        <w:rPr>
+          <w:lang w:val="en-US"/>
+        </w:rPr>
+      </w:pPr>
+      <w:r>
+        <w:rPr>
+          <w:lang w:val="en-US"/>
+        </w:rPr>
         <w:t xml:space="preserve">     6  VDECL -&gt; vtype ASSIGN semi</w:t>
       </w:r>
     </w:p>
     <w:p>
-      <w:r>
+      <w:pPr>
+        <w:rPr>
+          <w:lang w:val="en-US"/>
+        </w:rPr>
+      </w:pPr>
+      <w:r>
+        <w:rPr>
+          <w:lang w:val="en-US"/>
+        </w:rPr>
         <w:t xml:space="preserve">     7  ASSIGN -&gt; id assign RHS</w:t>
       </w:r>
     </w:p>
     <w:p>
-      <w:r>
+      <w:pPr>
+        <w:rPr>
+          <w:lang w:val="en-US"/>
+        </w:rPr>
+      </w:pPr>
+      <w:r>
+        <w:rPr>
+          <w:lang w:val="en-US"/>
+        </w:rPr>
         <w:t xml:space="preserve">     8  RHS -&gt; EXPR</w:t>
       </w:r>
     </w:p>
     <w:p>
-      <w:r>
+      <w:pPr>
+        <w:rPr>
+          <w:lang w:val="en-US"/>
+        </w:rPr>
+      </w:pPr>
+      <w:r>
+        <w:rPr>
+          <w:lang w:val="en-US"/>
+        </w:rPr>
         <w:t xml:space="preserve">     9  RHS -&gt; literal</w:t>
       </w:r>
     </w:p>
     <w:p>
-      <w:r>
+      <w:pPr>
+        <w:rPr>
+          <w:lang w:val="en-US"/>
+        </w:rPr>
+      </w:pPr>
+      <w:r>
+        <w:rPr>
+          <w:lang w:val="en-US"/>
+        </w:rPr>
         <w:t xml:space="preserve">    10  RHS -&gt; character</w:t>
       </w:r>
     </w:p>
@@ -189,6 +291,9 @@
         </w:rPr>
       </w:pPr>
       <w:r>
+        <w:rPr>
+          <w:lang w:val="en-US"/>
+        </w:rPr>
         <w:t xml:space="preserve">    </w:t>
       </w:r>
       <w:r>
@@ -225,6 +330,11 @@
       </w:r>
     </w:p>
     <w:p>
+      <w:pPr>
+        <w:rPr>
+          <w:lang w:val="en-US"/>
+        </w:rPr>
+      </w:pPr>
       <w:r>
         <w:rPr>
           <w:lang w:val="en-US"/>
@@ -232,97 +342,244 @@
         <w:t xml:space="preserve">    </w:t>
       </w:r>
       <w:r>
+        <w:rPr>
+          <w:lang w:val="en-US"/>
+        </w:rPr>
         <w:t>14  E -&gt; T</w:t>
       </w:r>
     </w:p>
     <w:p>
-      <w:r>
+      <w:pPr>
+        <w:rPr>
+          <w:lang w:val="en-US"/>
+        </w:rPr>
+      </w:pPr>
+      <w:r>
+        <w:rPr>
+          <w:lang w:val="en-US"/>
+        </w:rPr>
         <w:t xml:space="preserve">    15  T -&gt; T multdiv F</w:t>
       </w:r>
     </w:p>
     <w:p>
-      <w:r>
+      <w:pPr>
+        <w:rPr>
+          <w:lang w:val="en-US"/>
+        </w:rPr>
+      </w:pPr>
+      <w:r>
+        <w:rPr>
+          <w:lang w:val="en-US"/>
+        </w:rPr>
         <w:t xml:space="preserve">    16  T -&gt; F</w:t>
       </w:r>
     </w:p>
     <w:p>
-      <w:r>
+      <w:pPr>
+        <w:rPr>
+          <w:lang w:val="en-US"/>
+        </w:rPr>
+      </w:pPr>
+      <w:r>
+        <w:rPr>
+          <w:lang w:val="en-US"/>
+        </w:rPr>
         <w:t xml:space="preserve">    17  F -&gt; lparen E rparen</w:t>
       </w:r>
     </w:p>
     <w:p>
-      <w:r>
+      <w:pPr>
+        <w:rPr>
+          <w:lang w:val="en-US"/>
+        </w:rPr>
+      </w:pPr>
+      <w:r>
+        <w:rPr>
+          <w:lang w:val="en-US"/>
+        </w:rPr>
+        <w:lastRenderedPageBreak/>
         <w:t xml:space="preserve">    18  F -&gt; id</w:t>
       </w:r>
     </w:p>
     <w:p>
-      <w:r>
+      <w:pPr>
+        <w:rPr>
+          <w:lang w:val="en-US"/>
+        </w:rPr>
+      </w:pPr>
+      <w:r>
+        <w:rPr>
+          <w:lang w:val="en-US"/>
+        </w:rPr>
         <w:t xml:space="preserve">    19  F -&gt; num</w:t>
       </w:r>
     </w:p>
     <w:p>
-      <w:r>
+      <w:pPr>
+        <w:rPr>
+          <w:lang w:val="en-US"/>
+        </w:rPr>
+      </w:pPr>
+      <w:r>
+        <w:rPr>
+          <w:lang w:val="en-US"/>
+        </w:rPr>
         <w:t xml:space="preserve">    20  FDECL -&gt; vtype id lparen ARG rparen lbrace BLOCK RETURN rbrace</w:t>
       </w:r>
     </w:p>
     <w:p>
-      <w:r>
+      <w:pPr>
+        <w:rPr>
+          <w:lang w:val="en-US"/>
+        </w:rPr>
+      </w:pPr>
+      <w:r>
+        <w:rPr>
+          <w:lang w:val="en-US"/>
+        </w:rPr>
         <w:t xml:space="preserve">    21  ARG -&gt; vtype id MOREARGS</w:t>
       </w:r>
     </w:p>
     <w:p>
-      <w:r>
+      <w:pPr>
+        <w:rPr>
+          <w:lang w:val="en-US"/>
+        </w:rPr>
+      </w:pPr>
+      <w:r>
+        <w:rPr>
+          <w:lang w:val="en-US"/>
+        </w:rPr>
         <w:t xml:space="preserve">    22  ARG -&gt; ''</w:t>
       </w:r>
     </w:p>
     <w:p>
-      <w:r>
+      <w:pPr>
+        <w:rPr>
+          <w:lang w:val="en-US"/>
+        </w:rPr>
+      </w:pPr>
+      <w:r>
+        <w:rPr>
+          <w:lang w:val="en-US"/>
+        </w:rPr>
         <w:t xml:space="preserve">    23  MOREARGS -&gt; comma vtype id MOREARGS</w:t>
       </w:r>
     </w:p>
     <w:p>
-      <w:r>
+      <w:pPr>
+        <w:rPr>
+          <w:lang w:val="en-US"/>
+        </w:rPr>
+      </w:pPr>
+      <w:r>
+        <w:rPr>
+          <w:lang w:val="en-US"/>
+        </w:rPr>
         <w:t xml:space="preserve">    24  MOREARGS -&gt; ''</w:t>
       </w:r>
     </w:p>
     <w:p>
-      <w:r>
+      <w:pPr>
+        <w:rPr>
+          <w:lang w:val="en-US"/>
+        </w:rPr>
+      </w:pPr>
+      <w:r>
+        <w:rPr>
+          <w:lang w:val="en-US"/>
+        </w:rPr>
         <w:t xml:space="preserve">    25  BLOCK -&gt; STMT BLOCK</w:t>
       </w:r>
     </w:p>
     <w:p>
-      <w:r>
+      <w:pPr>
+        <w:rPr>
+          <w:lang w:val="en-US"/>
+        </w:rPr>
+      </w:pPr>
+      <w:r>
+        <w:rPr>
+          <w:lang w:val="en-US"/>
+        </w:rPr>
         <w:t xml:space="preserve">    26  BLOCK -&gt; ''</w:t>
       </w:r>
     </w:p>
     <w:p>
-      <w:r>
+      <w:pPr>
+        <w:rPr>
+          <w:lang w:val="en-US"/>
+        </w:rPr>
+      </w:pPr>
+      <w:r>
+        <w:rPr>
+          <w:lang w:val="en-US"/>
+        </w:rPr>
         <w:t xml:space="preserve">    27  STMT -&gt; VDECL</w:t>
       </w:r>
     </w:p>
     <w:p>
-      <w:r>
-        <w:lastRenderedPageBreak/>
+      <w:pPr>
+        <w:rPr>
+          <w:lang w:val="en-US"/>
+        </w:rPr>
+      </w:pPr>
+      <w:r>
+        <w:rPr>
+          <w:lang w:val="en-US"/>
+        </w:rPr>
         <w:t xml:space="preserve">    28  STMT -&gt; ASSIGN semi</w:t>
       </w:r>
     </w:p>
     <w:p>
-      <w:r>
+      <w:pPr>
+        <w:rPr>
+          <w:lang w:val="en-US"/>
+        </w:rPr>
+      </w:pPr>
+      <w:r>
+        <w:rPr>
+          <w:lang w:val="en-US"/>
+        </w:rPr>
         <w:t xml:space="preserve">    29  STMT -&gt; if lparen COND rparen lbrace BLOCK rbrace ELSE</w:t>
       </w:r>
     </w:p>
     <w:p>
-      <w:r>
+      <w:pPr>
+        <w:rPr>
+          <w:lang w:val="en-US"/>
+        </w:rPr>
+      </w:pPr>
+      <w:r>
+        <w:rPr>
+          <w:lang w:val="en-US"/>
+        </w:rPr>
         <w:t xml:space="preserve">    30  STMT -&gt; while lparen COND rparen lbrace BLOCK rbrace</w:t>
       </w:r>
     </w:p>
     <w:p>
-      <w:r>
+      <w:pPr>
+        <w:rPr>
+          <w:lang w:val="en-US"/>
+        </w:rPr>
+      </w:pPr>
+      <w:r>
+        <w:rPr>
+          <w:lang w:val="en-US"/>
+        </w:rPr>
         <w:t xml:space="preserve">    31  COND -&gt; boolstr _COND</w:t>
       </w:r>
     </w:p>
     <w:p>
-      <w:r>
+      <w:pPr>
+        <w:rPr>
+          <w:lang w:val="en-US"/>
+        </w:rPr>
+      </w:pPr>
+      <w:r>
+        <w:rPr>
+          <w:lang w:val="en-US"/>
+        </w:rPr>
         <w:t xml:space="preserve">    32  _COND -&gt; comp COND</w:t>
       </w:r>
     </w:p>
@@ -333,6 +590,9 @@
         </w:rPr>
       </w:pPr>
       <w:r>
+        <w:rPr>
+          <w:lang w:val="en-US"/>
+        </w:rPr>
         <w:t xml:space="preserve">    </w:t>
       </w:r>
       <w:r>
@@ -424,8 +684,14 @@
           <w:ilvl w:val="0"/>
           <w:numId w:val="3"/>
         </w:numPr>
-      </w:pPr>
-      <w:r>
+        <w:rPr>
+          <w:lang w:val="en-US"/>
+        </w:rPr>
+      </w:pPr>
+      <w:r>
+        <w:rPr>
+          <w:lang w:val="en-US"/>
+        </w:rPr>
         <w:t>Each rule is listed one line at a time.</w:t>
       </w:r>
     </w:p>
@@ -437,7 +703,13 @@
         </w:numPr>
       </w:pPr>
       <w:r>
-        <w:t>modify EXPR rules (Origin CFG line 05~06) to E, T, F rules to remove ambiguity and assign operation priorities. (CFG line 12~19)</w:t>
+        <w:rPr>
+          <w:lang w:val="en-US"/>
+        </w:rPr>
+        <w:t xml:space="preserve">modify EXPR rules (Origin CFG line 05~06) to E, T, F rules to remove ambiguity and assign operation priorities. </w:t>
+      </w:r>
+      <w:r>
+        <w:t>(CFG line 12~19)</w:t>
       </w:r>
     </w:p>
     <w:p>
@@ -448,7 +720,13 @@
         </w:numPr>
       </w:pPr>
       <w:r>
-        <w:t>modify COND rules (Origin CFG line 14) to COND and _COND rules to remove ambiguity. (CFG line 31~33)</w:t>
+        <w:rPr>
+          <w:lang w:val="en-US"/>
+        </w:rPr>
+        <w:t xml:space="preserve">modify COND rules (Origin CFG line 14) to COND and _COND rules to remove ambiguity. </w:t>
+      </w:r>
+      <w:r>
+        <w:t>(CFG line 31~33)</w:t>
       </w:r>
     </w:p>
     <w:p/>
@@ -458,6 +736,7 @@
           <w:b/>
           <w:sz w:val="26"/>
           <w:szCs w:val="26"/>
+          <w:lang w:val="en-US"/>
         </w:rPr>
       </w:pPr>
       <w:r>
@@ -465,6 +744,7 @@
           <w:b/>
           <w:sz w:val="26"/>
           <w:szCs w:val="26"/>
+          <w:lang w:val="en-US"/>
         </w:rPr>
         <w:t xml:space="preserve">2. SLR parsing table (can see bigger in </w:t>
       </w:r>
@@ -475,8 +755,14 @@
           <w:ilvl w:val="0"/>
           <w:numId w:val="4"/>
         </w:numPr>
-      </w:pPr>
-      <w:r>
+        <w:rPr>
+          <w:lang w:val="en-US"/>
+        </w:rPr>
+      </w:pPr>
+      <w:r>
+        <w:rPr>
+          <w:lang w:val="en-US"/>
+        </w:rPr>
         <w:t xml:space="preserve">you can see detail (bigger) table in parsing_table.png or in </w:t>
       </w:r>
       <w:hyperlink r:id="rId5">
@@ -484,6 +770,7 @@
           <w:rPr>
             <w:color w:val="1155CC"/>
             <w:u w:val="single"/>
+            <w:lang w:val="en-US"/>
           </w:rPr>
           <w:t>http://jsmachines.sourceforge.net/machines/slr.html</w:t>
         </w:r>
@@ -492,11 +779,15 @@
     <w:p>
       <w:pPr>
         <w:ind w:left="720"/>
+        <w:rPr>
+          <w:lang w:val="en-US"/>
+        </w:rPr>
       </w:pPr>
       <w:r>
         <w:rPr>
           <w:noProof/>
         </w:rPr>
+        <w:lastRenderedPageBreak/>
         <w:drawing>
           <wp:anchor distT="114300" distB="114300" distL="114300" distR="114300" simplePos="0" relativeHeight="251658240" behindDoc="1" locked="0" layoutInCell="1" hidden="0" allowOverlap="1" wp14:anchorId="74B12F34" wp14:editId="3C627AFE">
             <wp:simplePos x="0" y="0"/>
@@ -548,44 +839,257 @@
         </w:drawing>
       </w:r>
       <w:r>
+        <w:rPr>
+          <w:lang w:val="en-US"/>
+        </w:rPr>
         <w:t xml:space="preserve">using CFG in SLR/resource/CFG.txt </w:t>
       </w:r>
     </w:p>
-    <w:p/>
-    <w:p/>
-    <w:p/>
-    <w:p/>
-    <w:p/>
-    <w:p/>
-    <w:p/>
-    <w:p/>
-    <w:p/>
-    <w:p/>
-    <w:p/>
-    <w:p/>
-    <w:p/>
-    <w:p/>
-    <w:p/>
-    <w:p/>
-    <w:p/>
-    <w:p/>
-    <w:p/>
-    <w:p/>
-    <w:p/>
-    <w:p/>
-    <w:p/>
-    <w:p/>
-    <w:p/>
-    <w:p/>
-    <w:p/>
-    <w:p/>
-    <w:p/>
-    <w:p/>
-    <w:p/>
-    <w:p/>
-    <w:p/>
-    <w:p/>
-    <w:p/>
+    <w:p>
+      <w:pPr>
+        <w:rPr>
+          <w:lang w:val="en-US"/>
+        </w:rPr>
+      </w:pPr>
+    </w:p>
+    <w:p>
+      <w:pPr>
+        <w:rPr>
+          <w:lang w:val="en-US"/>
+        </w:rPr>
+      </w:pPr>
+    </w:p>
+    <w:p>
+      <w:pPr>
+        <w:rPr>
+          <w:lang w:val="en-US"/>
+        </w:rPr>
+      </w:pPr>
+    </w:p>
+    <w:p>
+      <w:pPr>
+        <w:rPr>
+          <w:lang w:val="en-US"/>
+        </w:rPr>
+      </w:pPr>
+    </w:p>
+    <w:p>
+      <w:pPr>
+        <w:rPr>
+          <w:lang w:val="en-US"/>
+        </w:rPr>
+      </w:pPr>
+    </w:p>
+    <w:p>
+      <w:pPr>
+        <w:rPr>
+          <w:lang w:val="en-US"/>
+        </w:rPr>
+      </w:pPr>
+    </w:p>
+    <w:p>
+      <w:pPr>
+        <w:rPr>
+          <w:lang w:val="en-US"/>
+        </w:rPr>
+      </w:pPr>
+    </w:p>
+    <w:p>
+      <w:pPr>
+        <w:rPr>
+          <w:lang w:val="en-US"/>
+        </w:rPr>
+      </w:pPr>
+    </w:p>
+    <w:p>
+      <w:pPr>
+        <w:rPr>
+          <w:lang w:val="en-US"/>
+        </w:rPr>
+      </w:pPr>
+    </w:p>
+    <w:p>
+      <w:pPr>
+        <w:rPr>
+          <w:lang w:val="en-US"/>
+        </w:rPr>
+      </w:pPr>
+    </w:p>
+    <w:p>
+      <w:pPr>
+        <w:rPr>
+          <w:lang w:val="en-US"/>
+        </w:rPr>
+      </w:pPr>
+    </w:p>
+    <w:p>
+      <w:pPr>
+        <w:rPr>
+          <w:lang w:val="en-US"/>
+        </w:rPr>
+      </w:pPr>
+    </w:p>
+    <w:p>
+      <w:pPr>
+        <w:rPr>
+          <w:lang w:val="en-US"/>
+        </w:rPr>
+      </w:pPr>
+    </w:p>
+    <w:p>
+      <w:pPr>
+        <w:rPr>
+          <w:lang w:val="en-US"/>
+        </w:rPr>
+      </w:pPr>
+    </w:p>
+    <w:p>
+      <w:pPr>
+        <w:rPr>
+          <w:lang w:val="en-US"/>
+        </w:rPr>
+      </w:pPr>
+    </w:p>
+    <w:p>
+      <w:pPr>
+        <w:rPr>
+          <w:lang w:val="en-US"/>
+        </w:rPr>
+      </w:pPr>
+    </w:p>
+    <w:p>
+      <w:pPr>
+        <w:rPr>
+          <w:lang w:val="en-US"/>
+        </w:rPr>
+      </w:pPr>
+    </w:p>
+    <w:p>
+      <w:pPr>
+        <w:rPr>
+          <w:lang w:val="en-US"/>
+        </w:rPr>
+      </w:pPr>
+    </w:p>
+    <w:p>
+      <w:pPr>
+        <w:rPr>
+          <w:lang w:val="en-US"/>
+        </w:rPr>
+      </w:pPr>
+    </w:p>
+    <w:p>
+      <w:pPr>
+        <w:rPr>
+          <w:lang w:val="en-US"/>
+        </w:rPr>
+      </w:pPr>
+    </w:p>
+    <w:p>
+      <w:pPr>
+        <w:rPr>
+          <w:lang w:val="en-US"/>
+        </w:rPr>
+      </w:pPr>
+    </w:p>
+    <w:p>
+      <w:pPr>
+        <w:rPr>
+          <w:lang w:val="en-US"/>
+        </w:rPr>
+      </w:pPr>
+    </w:p>
+    <w:p>
+      <w:pPr>
+        <w:rPr>
+          <w:lang w:val="en-US"/>
+        </w:rPr>
+      </w:pPr>
+    </w:p>
+    <w:p>
+      <w:pPr>
+        <w:rPr>
+          <w:lang w:val="en-US"/>
+        </w:rPr>
+      </w:pPr>
+    </w:p>
+    <w:p>
+      <w:pPr>
+        <w:rPr>
+          <w:lang w:val="en-US"/>
+        </w:rPr>
+      </w:pPr>
+    </w:p>
+    <w:p>
+      <w:pPr>
+        <w:rPr>
+          <w:lang w:val="en-US"/>
+        </w:rPr>
+      </w:pPr>
+    </w:p>
+    <w:p>
+      <w:pPr>
+        <w:rPr>
+          <w:lang w:val="en-US"/>
+        </w:rPr>
+      </w:pPr>
+    </w:p>
+    <w:p>
+      <w:pPr>
+        <w:rPr>
+          <w:lang w:val="en-US"/>
+        </w:rPr>
+      </w:pPr>
+    </w:p>
+    <w:p>
+      <w:pPr>
+        <w:rPr>
+          <w:lang w:val="en-US"/>
+        </w:rPr>
+      </w:pPr>
+    </w:p>
+    <w:p>
+      <w:pPr>
+        <w:rPr>
+          <w:lang w:val="en-US"/>
+        </w:rPr>
+      </w:pPr>
+    </w:p>
+    <w:p>
+      <w:pPr>
+        <w:rPr>
+          <w:lang w:val="en-US"/>
+        </w:rPr>
+      </w:pPr>
+    </w:p>
+    <w:p>
+      <w:pPr>
+        <w:rPr>
+          <w:lang w:val="en-US"/>
+        </w:rPr>
+      </w:pPr>
+    </w:p>
+    <w:p>
+      <w:pPr>
+        <w:rPr>
+          <w:lang w:val="en-US"/>
+        </w:rPr>
+      </w:pPr>
+    </w:p>
+    <w:p>
+      <w:pPr>
+        <w:rPr>
+          <w:lang w:val="en-US"/>
+        </w:rPr>
+      </w:pPr>
+    </w:p>
+    <w:p>
+      <w:pPr>
+        <w:rPr>
+          <w:lang w:val="en-US"/>
+        </w:rPr>
+      </w:pPr>
+    </w:p>
     <w:p>
       <w:pPr>
         <w:rPr>
@@ -609,8 +1113,14 @@
           <w:ilvl w:val="0"/>
           <w:numId w:val="5"/>
         </w:numPr>
-      </w:pPr>
-      <w:r>
+        <w:rPr>
+          <w:lang w:val="en-US"/>
+        </w:rPr>
+      </w:pPr>
+      <w:r>
+        <w:rPr>
+          <w:lang w:val="en-US"/>
+        </w:rPr>
         <w:t>parsing input file, /resource/CFG.txt, /resource/table.txt -&gt; init tokens, CFG rules, action table. The information in the file (CFG.txt, table.txt) is assumed to be valid. - src/init.ccp, src/parsefile.cpp</w:t>
       </w:r>
     </w:p>
@@ -620,8 +1130,14 @@
           <w:ilvl w:val="0"/>
           <w:numId w:val="5"/>
         </w:numPr>
-      </w:pPr>
-      <w:r>
+        <w:rPr>
+          <w:lang w:val="en-US"/>
+        </w:rPr>
+      </w:pPr>
+      <w:r>
+        <w:rPr>
+          <w:lang w:val="en-US"/>
+        </w:rPr>
         <w:t>add init state to state_stack.</w:t>
       </w:r>
     </w:p>
@@ -631,8 +1147,14 @@
           <w:ilvl w:val="0"/>
           <w:numId w:val="5"/>
         </w:numPr>
-      </w:pPr>
-      <w:r>
+        <w:rPr>
+          <w:lang w:val="en-US"/>
+        </w:rPr>
+      </w:pPr>
+      <w:r>
+        <w:rPr>
+          <w:lang w:val="en-US"/>
+        </w:rPr>
         <w:t>to represent tree, using Node class. Node class include string token, Node* parent, vector&lt;Node*&gt; childs.</w:t>
       </w:r>
     </w:p>
@@ -642,8 +1164,14 @@
           <w:ilvl w:val="0"/>
           <w:numId w:val="5"/>
         </w:numPr>
-      </w:pPr>
-      <w:r>
+        <w:rPr>
+          <w:lang w:val="en-US"/>
+        </w:rPr>
+      </w:pPr>
+      <w:r>
+        <w:rPr>
+          <w:lang w:val="en-US"/>
+        </w:rPr>
         <w:t>while accept or reject, do action in table[state][symbol], state = state_stack.top(), symbol = tokens[splitter]</w:t>
       </w:r>
     </w:p>
@@ -653,8 +1181,14 @@
           <w:ilvl w:val="0"/>
           <w:numId w:val="5"/>
         </w:numPr>
-      </w:pPr>
-      <w:r>
+        <w:rPr>
+          <w:lang w:val="en-US"/>
+        </w:rPr>
+      </w:pPr>
+      <w:r>
+        <w:rPr>
+          <w:lang w:val="en-US"/>
+        </w:rPr>
         <w:t>if action is shift (sn), shift splitter to right (increase) and add state n to state_stack, add Node(tokens[splitter]) to parsing_stack</w:t>
       </w:r>
     </w:p>
@@ -664,8 +1198,14 @@
           <w:ilvl w:val="0"/>
           <w:numId w:val="5"/>
         </w:numPr>
-      </w:pPr>
-      <w:r>
+        <w:rPr>
+          <w:lang w:val="en-US"/>
+        </w:rPr>
+      </w:pPr>
+      <w:r>
+        <w:rPr>
+          <w:lang w:val="en-US"/>
+        </w:rPr>
         <w:t>if action is reduce (rn), pop state_stack and parsing_stack n times. and add new Node(cfg[n].LHS), add child to this Node which popped in parsing_stack. and goto(state_stack.top()) (add GOTO state using changed state_stack)</w:t>
       </w:r>
     </w:p>
@@ -675,8 +1215,14 @@
           <w:ilvl w:val="0"/>
           <w:numId w:val="5"/>
         </w:numPr>
-      </w:pPr>
-      <w:r>
+        <w:rPr>
+          <w:lang w:val="en-US"/>
+        </w:rPr>
+      </w:pPr>
+      <w:r>
+        <w:rPr>
+          <w:lang w:val="en-US"/>
+        </w:rPr>
         <w:t>if action is acc, accept and print parsing tree.</w:t>
       </w:r>
     </w:p>
@@ -686,8 +1232,14 @@
           <w:ilvl w:val="0"/>
           <w:numId w:val="5"/>
         </w:numPr>
-      </w:pPr>
-      <w:r>
+        <w:rPr>
+          <w:lang w:val="en-US"/>
+        </w:rPr>
+      </w:pPr>
+      <w:r>
+        <w:rPr>
+          <w:lang w:val="en-US"/>
+        </w:rPr>
         <w:t>else, there is no rule in action table, print error using state_stack, parsing_stack, tokens. and print uncomplete parsing tree</w:t>
       </w:r>
     </w:p>
@@ -699,7 +1251,13 @@
         </w:numPr>
       </w:pPr>
       <w:r>
-        <w:t>if you want to see parsing detail step by step, please uncommenting include/SLR.h 4 line and make re. (#define DEBUG)</w:t>
+        <w:rPr>
+          <w:lang w:val="en-US"/>
+        </w:rPr>
+        <w:t xml:space="preserve">if you want to see parsing detail step by step, please uncommenting include/SLR.h 4 line and make re. </w:t>
+      </w:r>
+      <w:r>
+        <w:t>(#define DEBUG)</w:t>
       </w:r>
     </w:p>
     <w:p/>
@@ -792,6 +1350,7 @@
         <w:ind w:left="720"/>
       </w:pPr>
       <w:r>
+        <w:lastRenderedPageBreak/>
         <w:t>Accept!!!</w:t>
       </w:r>
     </w:p>
@@ -824,7 +1383,6 @@
         <w:ind w:left="720"/>
       </w:pPr>
       <w:r>
-        <w:lastRenderedPageBreak/>
         <w:t xml:space="preserve">        │   ├── vtype</w:t>
       </w:r>
     </w:p>
@@ -953,11 +1511,13 @@
         <w:ind w:left="720"/>
         <w:rPr>
           <w:b/>
-        </w:rPr>
-      </w:pPr>
-      <w:r>
-        <w:rPr>
-          <w:b/>
+          <w:lang w:val="en-US"/>
+        </w:rPr>
+      </w:pPr>
+      <w:r>
+        <w:rPr>
+          <w:b/>
+          <w:lang w:val="en-US"/>
         </w:rPr>
         <w:t>test5_in.txt (no lbrace in FDECL before if)</w:t>
       </w:r>
@@ -965,26 +1525,37 @@
     <w:p>
       <w:pPr>
         <w:ind w:left="720"/>
-      </w:pPr>
-      <w:r>
+        <w:rPr>
+          <w:lang w:val="en-US"/>
+        </w:rPr>
+      </w:pPr>
+      <w:r>
+        <w:rPr>
+          <w:lang w:val="en-US"/>
+        </w:rPr>
         <w:t>vtype id semi vtype id lparen rparen if lparen boolstr comp boolstr rparen lbrace vtype id semi rbrace return id semi rbrace</w:t>
       </w:r>
     </w:p>
     <w:p>
       <w:pPr>
         <w:ind w:left="720"/>
-      </w:pPr>
-    </w:p>
-    <w:p>
-      <w:pPr>
-        <w:ind w:left="720"/>
-        <w:rPr>
-          <w:b/>
-        </w:rPr>
-      </w:pPr>
-      <w:r>
-        <w:rPr>
-          <w:b/>
+        <w:rPr>
+          <w:lang w:val="en-US"/>
+        </w:rPr>
+      </w:pPr>
+    </w:p>
+    <w:p>
+      <w:pPr>
+        <w:ind w:left="720"/>
+        <w:rPr>
+          <w:b/>
+          <w:lang w:val="en-US"/>
+        </w:rPr>
+      </w:pPr>
+      <w:r>
+        <w:rPr>
+          <w:b/>
+          <w:lang w:val="en-US"/>
         </w:rPr>
         <w:t>test5_out.txt</w:t>
       </w:r>
@@ -992,24 +1563,42 @@
     <w:p>
       <w:pPr>
         <w:ind w:left="720"/>
-      </w:pPr>
-      <w:r>
+        <w:rPr>
+          <w:lang w:val="en-US"/>
+        </w:rPr>
+      </w:pPr>
+      <w:r>
+        <w:rPr>
+          <w:lang w:val="en-US"/>
+        </w:rPr>
         <w:t>Error occured at step 11, No action in table[26][if]</w:t>
       </w:r>
     </w:p>
     <w:p>
       <w:pPr>
         <w:ind w:left="720"/>
-      </w:pPr>
-      <w:r>
+        <w:rPr>
+          <w:lang w:val="en-US"/>
+        </w:rPr>
+      </w:pPr>
+      <w:r>
+        <w:rPr>
+          <w:lang w:val="en-US"/>
+        </w:rPr>
         <w:t xml:space="preserve">State Stack: 0 2 4 7 10 13 26 </w:t>
       </w:r>
     </w:p>
     <w:p>
       <w:pPr>
         <w:ind w:left="720"/>
-      </w:pPr>
-      <w:r>
+        <w:rPr>
+          <w:lang w:val="en-US"/>
+        </w:rPr>
+      </w:pPr>
+      <w:r>
+        <w:rPr>
+          <w:lang w:val="en-US"/>
+        </w:rPr>
         <w:t xml:space="preserve">Token Stack: VDECL vtype id lparen ARG rparen if | lparen boolstr comp boolstr rparen lbrace vtype id semi rbrace return id semi rbrace $ </w:t>
       </w:r>
     </w:p>
@@ -1034,6 +1623,7 @@
         <w:ind w:left="720"/>
       </w:pPr>
       <w:r>
+        <w:lastRenderedPageBreak/>
         <w:t xml:space="preserve">    │   ├── vtype</w:t>
       </w:r>
     </w:p>
@@ -1100,14 +1690,165 @@
     </w:p>
     <w:p>
       <w:pPr>
+        <w:pStyle w:val="a5"/>
         <w:numPr>
           <w:ilvl w:val="0"/>
           <w:numId w:val="2"/>
         </w:numPr>
-        <w:rPr>
+        <w:ind w:leftChars="0"/>
+        <w:rPr>
+          <w:b/>
+          <w:bCs/>
+        </w:rPr>
+      </w:pPr>
+      <w:r>
+        <w:rPr>
+          <w:rFonts w:hint="eastAsia"/>
+          <w:b/>
+          <w:bCs/>
+        </w:rPr>
+        <w:t>Input File Error example</w:t>
+      </w:r>
+    </w:p>
+    <w:p>
+      <w:pPr>
+        <w:pStyle w:val="a5"/>
+        <w:ind w:leftChars="0" w:left="720"/>
+        <w:rPr>
+          <w:rFonts w:hint="eastAsia"/>
+        </w:rPr>
+      </w:pPr>
+    </w:p>
+    <w:p>
+      <w:pPr>
+        <w:pStyle w:val="a5"/>
+        <w:ind w:leftChars="0" w:left="720"/>
+        <w:rPr>
+          <w:rFonts w:hint="eastAsia"/>
+          <w:b/>
+          <w:bCs/>
+          <w:lang w:val="en-US"/>
+        </w:rPr>
+      </w:pPr>
+      <w:r>
+        <w:rPr>
+          <w:rFonts w:hint="eastAsia"/>
+          <w:b/>
+          <w:bCs/>
+          <w:lang w:val="en-US"/>
+        </w:rPr>
+        <w:t>test6_in.txt</w:t>
+      </w:r>
+      <w:r>
+        <w:rPr>
+          <w:rFonts w:hint="eastAsia"/>
+          <w:b/>
+          <w:bCs/>
+          <w:lang w:val="en-US"/>
+        </w:rPr>
+        <w:t xml:space="preserve"> (6th token is l</w:t>
+      </w:r>
+      <w:r>
+        <w:rPr>
+          <w:rFonts w:hint="eastAsia"/>
+          <w:b/>
+          <w:bCs/>
+          <w:lang w:val="en-US"/>
+        </w:rPr>
+        <w:t>pare, invalid)</w:t>
+      </w:r>
+    </w:p>
+    <w:p>
+      <w:pPr>
+        <w:pStyle w:val="a5"/>
+        <w:ind w:leftChars="0" w:left="720"/>
+        <w:rPr>
+          <w:rFonts w:hint="eastAsia"/>
+          <w:lang w:val="en-US"/>
+        </w:rPr>
+      </w:pPr>
+      <w:r>
+        <w:rPr>
+          <w:lang w:val="en-US"/>
+        </w:rPr>
+        <w:t>vtype id semi vtype id lpare rparen lbrace if lparen boolstr comp boolstr rparen lbrace rbrace</w:t>
+      </w:r>
+    </w:p>
+    <w:p>
+      <w:pPr>
+        <w:rPr>
+          <w:lang w:val="en-US"/>
+        </w:rPr>
+      </w:pPr>
+      <w:r>
+        <w:rPr>
+          <w:lang w:val="en-US"/>
+        </w:rPr>
+        <w:tab/>
+      </w:r>
+    </w:p>
+    <w:p>
+      <w:pPr>
+        <w:rPr>
+          <w:rFonts w:hint="eastAsia"/>
+          <w:b/>
+          <w:bCs/>
+          <w:lang w:val="en-US"/>
+        </w:rPr>
+      </w:pPr>
+      <w:r>
+        <w:rPr>
+          <w:b/>
+          <w:bCs/>
+          <w:lang w:val="en-US"/>
+        </w:rPr>
+        <w:tab/>
+      </w:r>
+      <w:r>
+        <w:rPr>
+          <w:rFonts w:hint="eastAsia"/>
+          <w:b/>
+          <w:bCs/>
+          <w:lang w:val="en-US"/>
+        </w:rPr>
+        <w:t>test6_out.txt</w:t>
+      </w:r>
+    </w:p>
+    <w:p>
+      <w:pPr>
+        <w:ind w:left="720"/>
+        <w:rPr>
+          <w:rFonts w:hint="eastAsia"/>
+          <w:lang w:val="en-US"/>
+        </w:rPr>
+      </w:pPr>
+      <w:r>
+        <w:rPr>
+          <w:lang w:val="en-US"/>
+        </w:rPr>
+        <w:t>Input file has invalid token: lpare!!</w:t>
+      </w:r>
+    </w:p>
+    <w:p>
+      <w:pPr>
+        <w:ind w:left="720"/>
+        <w:rPr>
+          <w:lang w:val="en-US"/>
+        </w:rPr>
+      </w:pPr>
+    </w:p>
+    <w:p>
+      <w:pPr>
+        <w:numPr>
+          <w:ilvl w:val="0"/>
+          <w:numId w:val="2"/>
+        </w:numPr>
+        <w:rPr>
+          <w:rFonts w:hint="eastAsia"/>
           <w:b/>
           <w:sz w:val="24"/>
           <w:szCs w:val="24"/>
+          <w:lang w:val="en-US"/>
         </w:rPr>
       </w:pPr>
       <w:r>
@@ -1115,6 +1856,7 @@
           <w:b/>
           <w:sz w:val="24"/>
           <w:szCs w:val="24"/>
+          <w:lang w:val="en-US"/>
         </w:rPr>
         <w:t>debug example (uncommenting SLR.h //#define DEBUG)</w:t>
       </w:r>
@@ -1122,18 +1864,23 @@
     <w:p>
       <w:pPr>
         <w:ind w:left="720"/>
-      </w:pPr>
-    </w:p>
-    <w:p>
-      <w:pPr>
-        <w:ind w:left="720"/>
-        <w:rPr>
-          <w:b/>
-        </w:rPr>
-      </w:pPr>
-      <w:r>
-        <w:rPr>
-          <w:b/>
+        <w:rPr>
+          <w:lang w:val="en-US"/>
+        </w:rPr>
+      </w:pPr>
+    </w:p>
+    <w:p>
+      <w:pPr>
+        <w:ind w:left="720"/>
+        <w:rPr>
+          <w:b/>
+          <w:lang w:val="en-US"/>
+        </w:rPr>
+      </w:pPr>
+      <w:r>
+        <w:rPr>
+          <w:b/>
+          <w:lang w:val="en-US"/>
         </w:rPr>
         <w:t>test2_in.txt</w:t>
       </w:r>
@@ -1141,26 +1888,37 @@
     <w:p>
       <w:pPr>
         <w:ind w:left="720"/>
-      </w:pPr>
-      <w:r>
+        <w:rPr>
+          <w:lang w:val="en-US"/>
+        </w:rPr>
+      </w:pPr>
+      <w:r>
+        <w:rPr>
+          <w:lang w:val="en-US"/>
+        </w:rPr>
         <w:t>vtype id assign id semi</w:t>
       </w:r>
     </w:p>
     <w:p>
       <w:pPr>
         <w:ind w:left="720"/>
-      </w:pPr>
-    </w:p>
-    <w:p>
-      <w:pPr>
-        <w:ind w:left="720"/>
-        <w:rPr>
-          <w:b/>
-        </w:rPr>
-      </w:pPr>
-      <w:r>
-        <w:rPr>
-          <w:b/>
+        <w:rPr>
+          <w:lang w:val="en-US"/>
+        </w:rPr>
+      </w:pPr>
+    </w:p>
+    <w:p>
+      <w:pPr>
+        <w:ind w:left="720"/>
+        <w:rPr>
+          <w:b/>
+          <w:lang w:val="en-US"/>
+        </w:rPr>
+      </w:pPr>
+      <w:r>
+        <w:rPr>
+          <w:b/>
+          <w:lang w:val="en-US"/>
         </w:rPr>
         <w:t>test2_debug_out.txt</w:t>
       </w:r>
@@ -1168,594 +1926,1039 @@
     <w:p>
       <w:pPr>
         <w:ind w:left="720"/>
-      </w:pPr>
-      <w:r>
+        <w:rPr>
+          <w:lang w:val="en-US"/>
+        </w:rPr>
+      </w:pPr>
+      <w:r>
+        <w:rPr>
+          <w:lang w:val="en-US"/>
+        </w:rPr>
         <w:t>===== Step0 action:s4 =====</w:t>
       </w:r>
     </w:p>
     <w:p>
       <w:pPr>
         <w:ind w:left="720"/>
-      </w:pPr>
-      <w:r>
+        <w:rPr>
+          <w:lang w:val="en-US"/>
+        </w:rPr>
+      </w:pPr>
+      <w:r>
+        <w:rPr>
+          <w:lang w:val="en-US"/>
+        </w:rPr>
+        <w:t xml:space="preserve">State Stack: 0 </w:t>
+      </w:r>
+    </w:p>
+    <w:p>
+      <w:pPr>
+        <w:ind w:left="720"/>
+        <w:rPr>
+          <w:lang w:val="en-US"/>
+        </w:rPr>
+      </w:pPr>
+      <w:r>
+        <w:rPr>
+          <w:lang w:val="en-US"/>
+        </w:rPr>
+        <w:t xml:space="preserve">Token Stack: | vtype id assign id semi $ </w:t>
+      </w:r>
+    </w:p>
+    <w:p>
+      <w:pPr>
+        <w:ind w:left="720"/>
+        <w:rPr>
+          <w:lang w:val="en-US"/>
+        </w:rPr>
+      </w:pPr>
+      <w:r>
+        <w:rPr>
+          <w:lang w:val="en-US"/>
+        </w:rPr>
+        <w:t>S4</w:t>
+      </w:r>
+    </w:p>
+    <w:p>
+      <w:pPr>
+        <w:ind w:left="720"/>
+        <w:rPr>
+          <w:lang w:val="en-US"/>
+        </w:rPr>
+      </w:pPr>
+      <w:r>
+        <w:rPr>
+          <w:lang w:val="en-US"/>
+        </w:rPr>
+        <w:t>===== Step1 action:s7 =====</w:t>
+      </w:r>
+    </w:p>
+    <w:p>
+      <w:pPr>
+        <w:ind w:left="720"/>
+        <w:rPr>
+          <w:lang w:val="en-US"/>
+        </w:rPr>
+      </w:pPr>
+      <w:r>
+        <w:rPr>
+          <w:lang w:val="en-US"/>
+        </w:rPr>
+        <w:t xml:space="preserve">State Stack: 0 4 </w:t>
+      </w:r>
+    </w:p>
+    <w:p>
+      <w:pPr>
+        <w:ind w:left="720"/>
+        <w:rPr>
+          <w:lang w:val="en-US"/>
+        </w:rPr>
+      </w:pPr>
+      <w:r>
+        <w:rPr>
+          <w:lang w:val="en-US"/>
+        </w:rPr>
+        <w:t xml:space="preserve">Token Stack: vtype | id assign id semi $ </w:t>
+      </w:r>
+    </w:p>
+    <w:p>
+      <w:pPr>
+        <w:ind w:left="720"/>
+        <w:rPr>
+          <w:lang w:val="en-US"/>
+        </w:rPr>
+      </w:pPr>
+      <w:r>
+        <w:rPr>
+          <w:lang w:val="en-US"/>
+        </w:rPr>
         <w:lastRenderedPageBreak/>
-        <w:t xml:space="preserve">State Stack: 0 </w:t>
-      </w:r>
-    </w:p>
-    <w:p>
-      <w:pPr>
-        <w:ind w:left="720"/>
-      </w:pPr>
-      <w:r>
-        <w:t xml:space="preserve">Token Stack: | vtype id assign id semi $ </w:t>
-      </w:r>
-    </w:p>
-    <w:p>
-      <w:pPr>
-        <w:ind w:left="720"/>
-      </w:pPr>
-      <w:r>
-        <w:t>S4</w:t>
-      </w:r>
-    </w:p>
-    <w:p>
-      <w:pPr>
-        <w:ind w:left="720"/>
-      </w:pPr>
-      <w:r>
-        <w:t>===== Step1 action:s7 =====</w:t>
-      </w:r>
-    </w:p>
-    <w:p>
-      <w:pPr>
-        <w:ind w:left="720"/>
-      </w:pPr>
-      <w:r>
-        <w:t xml:space="preserve">State Stack: 0 4 </w:t>
-      </w:r>
-    </w:p>
-    <w:p>
-      <w:pPr>
-        <w:ind w:left="720"/>
-      </w:pPr>
-      <w:r>
-        <w:t xml:space="preserve">Token Stack: vtype | id assign id semi $ </w:t>
-      </w:r>
-    </w:p>
-    <w:p>
-      <w:pPr>
-        <w:ind w:left="720"/>
-      </w:pPr>
-      <w:r>
         <w:t>S7</w:t>
       </w:r>
     </w:p>
     <w:p>
       <w:pPr>
         <w:ind w:left="720"/>
-      </w:pPr>
-      <w:r>
+        <w:rPr>
+          <w:lang w:val="en-US"/>
+        </w:rPr>
+      </w:pPr>
+      <w:r>
+        <w:rPr>
+          <w:lang w:val="en-US"/>
+        </w:rPr>
         <w:t>===== Step2 action:s11 =====</w:t>
       </w:r>
     </w:p>
     <w:p>
       <w:pPr>
         <w:ind w:left="720"/>
-      </w:pPr>
-      <w:r>
+        <w:rPr>
+          <w:lang w:val="en-US"/>
+        </w:rPr>
+      </w:pPr>
+      <w:r>
+        <w:rPr>
+          <w:lang w:val="en-US"/>
+        </w:rPr>
         <w:t xml:space="preserve">State Stack: 0 4 7 </w:t>
       </w:r>
     </w:p>
     <w:p>
       <w:pPr>
         <w:ind w:left="720"/>
-      </w:pPr>
-      <w:r>
+        <w:rPr>
+          <w:lang w:val="en-US"/>
+        </w:rPr>
+      </w:pPr>
+      <w:r>
+        <w:rPr>
+          <w:lang w:val="en-US"/>
+        </w:rPr>
         <w:t xml:space="preserve">Token Stack: vtype id | assign id semi $ </w:t>
       </w:r>
     </w:p>
     <w:p>
       <w:pPr>
         <w:ind w:left="720"/>
-      </w:pPr>
-      <w:r>
+        <w:rPr>
+          <w:lang w:val="en-US"/>
+        </w:rPr>
+      </w:pPr>
+      <w:r>
+        <w:rPr>
+          <w:lang w:val="en-US"/>
+        </w:rPr>
         <w:t>S11</w:t>
       </w:r>
     </w:p>
     <w:p>
       <w:pPr>
         <w:ind w:left="720"/>
-      </w:pPr>
-      <w:r>
+        <w:rPr>
+          <w:lang w:val="en-US"/>
+        </w:rPr>
+      </w:pPr>
+      <w:r>
+        <w:rPr>
+          <w:lang w:val="en-US"/>
+        </w:rPr>
         <w:t>===== Step3 action:s24 =====</w:t>
       </w:r>
     </w:p>
     <w:p>
       <w:pPr>
         <w:ind w:left="720"/>
-      </w:pPr>
-      <w:r>
+        <w:rPr>
+          <w:lang w:val="en-US"/>
+        </w:rPr>
+      </w:pPr>
+      <w:r>
+        <w:rPr>
+          <w:lang w:val="en-US"/>
+        </w:rPr>
         <w:t xml:space="preserve">State Stack: 0 4 7 11 </w:t>
       </w:r>
     </w:p>
     <w:p>
       <w:pPr>
         <w:ind w:left="720"/>
-      </w:pPr>
-      <w:r>
+        <w:rPr>
+          <w:lang w:val="en-US"/>
+        </w:rPr>
+      </w:pPr>
+      <w:r>
+        <w:rPr>
+          <w:lang w:val="en-US"/>
+        </w:rPr>
         <w:t xml:space="preserve">Token Stack: vtype id assign | id semi $ </w:t>
       </w:r>
     </w:p>
     <w:p>
       <w:pPr>
         <w:ind w:left="720"/>
-      </w:pPr>
-      <w:r>
+        <w:rPr>
+          <w:lang w:val="en-US"/>
+        </w:rPr>
+      </w:pPr>
+      <w:r>
+        <w:rPr>
+          <w:lang w:val="en-US"/>
+        </w:rPr>
         <w:t>S24</w:t>
       </w:r>
     </w:p>
     <w:p>
       <w:pPr>
         <w:ind w:left="720"/>
-      </w:pPr>
-      <w:r>
+        <w:rPr>
+          <w:lang w:val="en-US"/>
+        </w:rPr>
+      </w:pPr>
+      <w:r>
+        <w:rPr>
+          <w:lang w:val="en-US"/>
+        </w:rPr>
         <w:t>===== Step4 action:r17 =====</w:t>
       </w:r>
     </w:p>
     <w:p>
       <w:pPr>
         <w:ind w:left="720"/>
-      </w:pPr>
-      <w:r>
+        <w:rPr>
+          <w:lang w:val="en-US"/>
+        </w:rPr>
+      </w:pPr>
+      <w:r>
+        <w:rPr>
+          <w:lang w:val="en-US"/>
+        </w:rPr>
         <w:t xml:space="preserve">State Stack: 0 4 7 11 24 </w:t>
       </w:r>
     </w:p>
     <w:p>
       <w:pPr>
         <w:ind w:left="720"/>
-      </w:pPr>
-      <w:r>
+        <w:rPr>
+          <w:lang w:val="en-US"/>
+        </w:rPr>
+      </w:pPr>
+      <w:r>
+        <w:rPr>
+          <w:lang w:val="en-US"/>
+        </w:rPr>
         <w:t xml:space="preserve">Token Stack: vtype id assign id | semi $ </w:t>
       </w:r>
     </w:p>
     <w:p>
       <w:pPr>
         <w:ind w:left="720"/>
-      </w:pPr>
-      <w:r>
+        <w:rPr>
+          <w:lang w:val="en-US"/>
+        </w:rPr>
+      </w:pPr>
+      <w:r>
+        <w:rPr>
+          <w:lang w:val="en-US"/>
+        </w:rPr>
         <w:t>R17</w:t>
       </w:r>
     </w:p>
     <w:p>
       <w:pPr>
         <w:ind w:left="720"/>
-      </w:pPr>
-      <w:r>
+        <w:rPr>
+          <w:lang w:val="en-US"/>
+        </w:rPr>
+      </w:pPr>
+      <w:r>
+        <w:rPr>
+          <w:lang w:val="en-US"/>
+        </w:rPr>
         <w:t>GOTO22</w:t>
       </w:r>
     </w:p>
     <w:p>
       <w:pPr>
         <w:ind w:left="720"/>
-      </w:pPr>
-      <w:r>
+        <w:rPr>
+          <w:lang w:val="en-US"/>
+        </w:rPr>
+      </w:pPr>
+      <w:r>
+        <w:rPr>
+          <w:lang w:val="en-US"/>
+        </w:rPr>
         <w:t>===== Step6 action:r15 =====</w:t>
       </w:r>
     </w:p>
     <w:p>
       <w:pPr>
         <w:ind w:left="720"/>
-      </w:pPr>
-      <w:r>
+        <w:rPr>
+          <w:lang w:val="en-US"/>
+        </w:rPr>
+      </w:pPr>
+      <w:r>
+        <w:rPr>
+          <w:lang w:val="en-US"/>
+        </w:rPr>
         <w:t xml:space="preserve">State Stack: 0 4 7 11 22 </w:t>
       </w:r>
     </w:p>
     <w:p>
       <w:pPr>
         <w:ind w:left="720"/>
-      </w:pPr>
-      <w:r>
+        <w:rPr>
+          <w:lang w:val="en-US"/>
+        </w:rPr>
+      </w:pPr>
+      <w:r>
+        <w:rPr>
+          <w:lang w:val="en-US"/>
+        </w:rPr>
         <w:t xml:space="preserve">Token Stack: vtype id assign F | semi $ </w:t>
       </w:r>
     </w:p>
     <w:p>
       <w:pPr>
         <w:ind w:left="720"/>
-      </w:pPr>
-      <w:r>
+        <w:rPr>
+          <w:lang w:val="en-US"/>
+        </w:rPr>
+      </w:pPr>
+      <w:r>
+        <w:rPr>
+          <w:lang w:val="en-US"/>
+        </w:rPr>
         <w:t>R15</w:t>
       </w:r>
     </w:p>
     <w:p>
       <w:pPr>
         <w:ind w:left="720"/>
-      </w:pPr>
-      <w:r>
+        <w:rPr>
+          <w:lang w:val="en-US"/>
+        </w:rPr>
+      </w:pPr>
+      <w:r>
+        <w:rPr>
+          <w:lang w:val="en-US"/>
+        </w:rPr>
         <w:t>GOTO21</w:t>
       </w:r>
     </w:p>
     <w:p>
       <w:pPr>
         <w:ind w:left="720"/>
-      </w:pPr>
-      <w:r>
+        <w:rPr>
+          <w:lang w:val="en-US"/>
+        </w:rPr>
+      </w:pPr>
+      <w:r>
+        <w:rPr>
+          <w:lang w:val="en-US"/>
+        </w:rPr>
         <w:t>===== Step8 action:r13 =====</w:t>
       </w:r>
     </w:p>
     <w:p>
       <w:pPr>
         <w:ind w:left="720"/>
-      </w:pPr>
-      <w:r>
+        <w:rPr>
+          <w:lang w:val="en-US"/>
+        </w:rPr>
+      </w:pPr>
+      <w:r>
+        <w:rPr>
+          <w:lang w:val="en-US"/>
+        </w:rPr>
         <w:t xml:space="preserve">State Stack: 0 4 7 11 21 </w:t>
       </w:r>
     </w:p>
     <w:p>
       <w:pPr>
         <w:ind w:left="720"/>
-      </w:pPr>
-      <w:r>
+        <w:rPr>
+          <w:lang w:val="en-US"/>
+        </w:rPr>
+      </w:pPr>
+      <w:r>
+        <w:rPr>
+          <w:lang w:val="en-US"/>
+        </w:rPr>
         <w:t xml:space="preserve">Token Stack: vtype id assign T | semi $ </w:t>
       </w:r>
     </w:p>
     <w:p>
       <w:pPr>
         <w:ind w:left="720"/>
-      </w:pPr>
-      <w:r>
+        <w:rPr>
+          <w:lang w:val="en-US"/>
+        </w:rPr>
+      </w:pPr>
+      <w:r>
+        <w:rPr>
+          <w:lang w:val="en-US"/>
+        </w:rPr>
         <w:t>R13</w:t>
       </w:r>
     </w:p>
     <w:p>
       <w:pPr>
         <w:ind w:left="720"/>
-      </w:pPr>
-      <w:r>
+        <w:rPr>
+          <w:lang w:val="en-US"/>
+        </w:rPr>
+      </w:pPr>
+      <w:r>
+        <w:rPr>
+          <w:lang w:val="en-US"/>
+        </w:rPr>
         <w:t>GOTO20</w:t>
       </w:r>
     </w:p>
     <w:p>
       <w:pPr>
         <w:ind w:left="720"/>
-      </w:pPr>
-      <w:r>
+        <w:rPr>
+          <w:lang w:val="en-US"/>
+        </w:rPr>
+      </w:pPr>
+      <w:r>
+        <w:rPr>
+          <w:lang w:val="en-US"/>
+        </w:rPr>
         <w:t>===== Step10 action:r11 =====</w:t>
       </w:r>
     </w:p>
     <w:p>
       <w:pPr>
         <w:ind w:left="720"/>
-      </w:pPr>
-      <w:r>
+        <w:rPr>
+          <w:lang w:val="en-US"/>
+        </w:rPr>
+      </w:pPr>
+      <w:r>
+        <w:rPr>
+          <w:lang w:val="en-US"/>
+        </w:rPr>
         <w:t xml:space="preserve">State Stack: 0 4 7 11 20 </w:t>
       </w:r>
     </w:p>
     <w:p>
       <w:pPr>
         <w:ind w:left="720"/>
-      </w:pPr>
-      <w:r>
+        <w:rPr>
+          <w:lang w:val="en-US"/>
+        </w:rPr>
+      </w:pPr>
+      <w:r>
+        <w:rPr>
+          <w:lang w:val="en-US"/>
+        </w:rPr>
         <w:t xml:space="preserve">Token Stack: vtype id assign E | semi $ </w:t>
       </w:r>
     </w:p>
     <w:p>
       <w:pPr>
         <w:ind w:left="720"/>
-      </w:pPr>
-      <w:r>
+        <w:rPr>
+          <w:lang w:val="en-US"/>
+        </w:rPr>
+      </w:pPr>
+      <w:r>
+        <w:rPr>
+          <w:lang w:val="en-US"/>
+        </w:rPr>
         <w:t>R11</w:t>
       </w:r>
     </w:p>
     <w:p>
       <w:pPr>
         <w:ind w:left="720"/>
-      </w:pPr>
-      <w:r>
+        <w:rPr>
+          <w:lang w:val="en-US"/>
+        </w:rPr>
+      </w:pPr>
+      <w:r>
+        <w:rPr>
+          <w:lang w:val="en-US"/>
+        </w:rPr>
         <w:t>GOTO16</w:t>
       </w:r>
     </w:p>
     <w:p>
       <w:pPr>
         <w:ind w:left="720"/>
-      </w:pPr>
-      <w:r>
+        <w:rPr>
+          <w:lang w:val="en-US"/>
+        </w:rPr>
+      </w:pPr>
+      <w:r>
+        <w:rPr>
+          <w:lang w:val="en-US"/>
+        </w:rPr>
         <w:t>===== Step12 action:r7 =====</w:t>
       </w:r>
     </w:p>
     <w:p>
       <w:pPr>
         <w:ind w:left="720"/>
-      </w:pPr>
-      <w:r>
+        <w:rPr>
+          <w:lang w:val="en-US"/>
+        </w:rPr>
+      </w:pPr>
+      <w:r>
+        <w:rPr>
+          <w:lang w:val="en-US"/>
+        </w:rPr>
         <w:t xml:space="preserve">State Stack: 0 4 7 11 16 </w:t>
       </w:r>
     </w:p>
     <w:p>
       <w:pPr>
         <w:ind w:left="720"/>
-      </w:pPr>
-      <w:r>
+        <w:rPr>
+          <w:lang w:val="en-US"/>
+        </w:rPr>
+      </w:pPr>
+      <w:r>
+        <w:rPr>
+          <w:lang w:val="en-US"/>
+        </w:rPr>
         <w:t xml:space="preserve">Token Stack: vtype id assign EXPR | semi $ </w:t>
       </w:r>
     </w:p>
     <w:p>
       <w:pPr>
         <w:ind w:left="720"/>
-      </w:pPr>
-      <w:r>
+        <w:rPr>
+          <w:lang w:val="en-US"/>
+        </w:rPr>
+      </w:pPr>
+      <w:r>
+        <w:rPr>
+          <w:lang w:val="en-US"/>
+        </w:rPr>
+        <w:lastRenderedPageBreak/>
         <w:t>R7</w:t>
       </w:r>
     </w:p>
     <w:p>
       <w:pPr>
         <w:ind w:left="720"/>
-      </w:pPr>
-      <w:r>
+        <w:rPr>
+          <w:lang w:val="en-US"/>
+        </w:rPr>
+      </w:pPr>
+      <w:r>
+        <w:rPr>
+          <w:lang w:val="en-US"/>
+        </w:rPr>
         <w:t>GOTO15</w:t>
       </w:r>
     </w:p>
     <w:p>
       <w:pPr>
         <w:ind w:left="720"/>
-      </w:pPr>
-      <w:r>
+        <w:rPr>
+          <w:lang w:val="en-US"/>
+        </w:rPr>
+      </w:pPr>
+      <w:r>
+        <w:rPr>
+          <w:lang w:val="en-US"/>
+        </w:rPr>
         <w:t>===== Step14 action:r6 =====</w:t>
       </w:r>
     </w:p>
     <w:p>
       <w:pPr>
         <w:ind w:left="720"/>
-      </w:pPr>
-      <w:r>
+        <w:rPr>
+          <w:lang w:val="en-US"/>
+        </w:rPr>
+      </w:pPr>
+      <w:r>
+        <w:rPr>
+          <w:lang w:val="en-US"/>
+        </w:rPr>
         <w:t xml:space="preserve">State Stack: 0 4 7 11 15 </w:t>
       </w:r>
     </w:p>
     <w:p>
       <w:pPr>
         <w:ind w:left="720"/>
-      </w:pPr>
-      <w:r>
+        <w:rPr>
+          <w:lang w:val="en-US"/>
+        </w:rPr>
+      </w:pPr>
+      <w:r>
+        <w:rPr>
+          <w:lang w:val="en-US"/>
+        </w:rPr>
+        <w:t xml:space="preserve">Token Stack: vtype id assign RHS | semi $ </w:t>
+      </w:r>
+    </w:p>
+    <w:p>
+      <w:pPr>
+        <w:ind w:left="720"/>
+        <w:rPr>
+          <w:lang w:val="en-US"/>
+        </w:rPr>
+      </w:pPr>
+      <w:r>
+        <w:rPr>
+          <w:lang w:val="en-US"/>
+        </w:rPr>
+        <w:t>R6</w:t>
+      </w:r>
+    </w:p>
+    <w:p>
+      <w:pPr>
+        <w:ind w:left="720"/>
+        <w:rPr>
+          <w:lang w:val="en-US"/>
+        </w:rPr>
+      </w:pPr>
+      <w:r>
+        <w:rPr>
+          <w:lang w:val="en-US"/>
+        </w:rPr>
+        <w:t>GOTO8</w:t>
+      </w:r>
+    </w:p>
+    <w:p>
+      <w:pPr>
+        <w:ind w:left="720"/>
+        <w:rPr>
+          <w:lang w:val="en-US"/>
+        </w:rPr>
+      </w:pPr>
+      <w:r>
+        <w:rPr>
+          <w:lang w:val="en-US"/>
+        </w:rPr>
+        <w:t>===== Step16 action:s12 =====</w:t>
+      </w:r>
+    </w:p>
+    <w:p>
+      <w:pPr>
+        <w:ind w:left="720"/>
+        <w:rPr>
+          <w:lang w:val="en-US"/>
+        </w:rPr>
+      </w:pPr>
+      <w:r>
+        <w:rPr>
+          <w:lang w:val="en-US"/>
+        </w:rPr>
+        <w:t xml:space="preserve">State Stack: 0 4 8 </w:t>
+      </w:r>
+    </w:p>
+    <w:p>
+      <w:pPr>
+        <w:ind w:left="720"/>
+        <w:rPr>
+          <w:lang w:val="en-US"/>
+        </w:rPr>
+      </w:pPr>
+      <w:r>
+        <w:rPr>
+          <w:lang w:val="en-US"/>
+        </w:rPr>
+        <w:t xml:space="preserve">Token Stack: vtype ASSIGN | semi $ </w:t>
+      </w:r>
+    </w:p>
+    <w:p>
+      <w:pPr>
+        <w:ind w:left="720"/>
+        <w:rPr>
+          <w:lang w:val="en-US"/>
+        </w:rPr>
+      </w:pPr>
+      <w:r>
+        <w:rPr>
+          <w:lang w:val="en-US"/>
+        </w:rPr>
+        <w:t>S12</w:t>
+      </w:r>
+    </w:p>
+    <w:p>
+      <w:pPr>
+        <w:ind w:left="720"/>
+        <w:rPr>
+          <w:lang w:val="en-US"/>
+        </w:rPr>
+      </w:pPr>
+      <w:r>
+        <w:rPr>
+          <w:lang w:val="en-US"/>
+        </w:rPr>
+        <w:t>===== Step17 action:r5 =====</w:t>
+      </w:r>
+    </w:p>
+    <w:p>
+      <w:pPr>
+        <w:ind w:left="720"/>
+        <w:rPr>
+          <w:lang w:val="en-US"/>
+        </w:rPr>
+      </w:pPr>
+      <w:r>
+        <w:rPr>
+          <w:lang w:val="en-US"/>
+        </w:rPr>
+        <w:t xml:space="preserve">State Stack: 0 4 8 12 </w:t>
+      </w:r>
+    </w:p>
+    <w:p>
+      <w:pPr>
+        <w:ind w:left="720"/>
+        <w:rPr>
+          <w:lang w:val="en-US"/>
+        </w:rPr>
+      </w:pPr>
+      <w:r>
+        <w:rPr>
+          <w:lang w:val="en-US"/>
+        </w:rPr>
+        <w:t xml:space="preserve">Token Stack: vtype ASSIGN semi | $ </w:t>
+      </w:r>
+    </w:p>
+    <w:p>
+      <w:pPr>
+        <w:ind w:left="720"/>
+        <w:rPr>
+          <w:lang w:val="en-US"/>
+        </w:rPr>
+      </w:pPr>
+      <w:r>
+        <w:rPr>
+          <w:lang w:val="en-US"/>
+        </w:rPr>
+        <w:t>R5</w:t>
+      </w:r>
+    </w:p>
+    <w:p>
+      <w:pPr>
+        <w:ind w:left="720"/>
+        <w:rPr>
+          <w:lang w:val="en-US"/>
+        </w:rPr>
+      </w:pPr>
+      <w:r>
+        <w:rPr>
+          <w:lang w:val="en-US"/>
+        </w:rPr>
+        <w:t>GOTO2</w:t>
+      </w:r>
+    </w:p>
+    <w:p>
+      <w:pPr>
+        <w:ind w:left="720"/>
+        <w:rPr>
+          <w:lang w:val="en-US"/>
+        </w:rPr>
+      </w:pPr>
+      <w:r>
+        <w:rPr>
+          <w:lang w:val="en-US"/>
+        </w:rPr>
+        <w:t>===== Step19 action:r3 =====</w:t>
+      </w:r>
+    </w:p>
+    <w:p>
+      <w:pPr>
+        <w:ind w:left="720"/>
+        <w:rPr>
+          <w:lang w:val="en-US"/>
+        </w:rPr>
+      </w:pPr>
+      <w:r>
+        <w:rPr>
+          <w:lang w:val="en-US"/>
+        </w:rPr>
+        <w:t xml:space="preserve">State Stack: 0 2 </w:t>
+      </w:r>
+    </w:p>
+    <w:p>
+      <w:pPr>
+        <w:ind w:left="720"/>
+        <w:rPr>
+          <w:lang w:val="en-US"/>
+        </w:rPr>
+      </w:pPr>
+      <w:r>
+        <w:rPr>
+          <w:lang w:val="en-US"/>
+        </w:rPr>
+        <w:t xml:space="preserve">Token Stack: VDECL | $ </w:t>
+      </w:r>
+    </w:p>
+    <w:p>
+      <w:pPr>
+        <w:ind w:left="720"/>
+        <w:rPr>
+          <w:lang w:val="en-US"/>
+        </w:rPr>
+      </w:pPr>
+      <w:r>
+        <w:rPr>
+          <w:lang w:val="en-US"/>
+        </w:rPr>
+        <w:t>R3</w:t>
+      </w:r>
+    </w:p>
+    <w:p>
+      <w:pPr>
+        <w:ind w:left="720"/>
+        <w:rPr>
+          <w:lang w:val="en-US"/>
+        </w:rPr>
+      </w:pPr>
+      <w:r>
+        <w:rPr>
+          <w:lang w:val="en-US"/>
+        </w:rPr>
+        <w:t>GOTO5</w:t>
+      </w:r>
+    </w:p>
+    <w:p>
+      <w:pPr>
+        <w:ind w:left="720"/>
+        <w:rPr>
+          <w:lang w:val="en-US"/>
+        </w:rPr>
+      </w:pPr>
+      <w:r>
+        <w:rPr>
+          <w:lang w:val="en-US"/>
+        </w:rPr>
+        <w:t>===== Step21 action:r1 =====</w:t>
+      </w:r>
+    </w:p>
+    <w:p>
+      <w:pPr>
+        <w:ind w:left="720"/>
+        <w:rPr>
+          <w:lang w:val="en-US"/>
+        </w:rPr>
+      </w:pPr>
+      <w:r>
+        <w:rPr>
+          <w:lang w:val="en-US"/>
+        </w:rPr>
+        <w:t xml:space="preserve">State Stack: 0 2 5 </w:t>
+      </w:r>
+    </w:p>
+    <w:p>
+      <w:pPr>
+        <w:ind w:left="720"/>
+        <w:rPr>
+          <w:lang w:val="en-US"/>
+        </w:rPr>
+      </w:pPr>
+      <w:r>
+        <w:rPr>
+          <w:lang w:val="en-US"/>
+        </w:rPr>
+        <w:t xml:space="preserve">Token Stack: VDECL CODE | $ </w:t>
+      </w:r>
+    </w:p>
+    <w:p>
+      <w:pPr>
+        <w:ind w:left="720"/>
+        <w:rPr>
+          <w:lang w:val="en-US"/>
+        </w:rPr>
+      </w:pPr>
+      <w:r>
+        <w:rPr>
+          <w:lang w:val="en-US"/>
+        </w:rPr>
+        <w:t>R1</w:t>
+      </w:r>
+    </w:p>
+    <w:p>
+      <w:pPr>
+        <w:ind w:left="720"/>
+        <w:rPr>
+          <w:lang w:val="en-US"/>
+        </w:rPr>
+      </w:pPr>
+      <w:r>
+        <w:rPr>
+          <w:lang w:val="en-US"/>
+        </w:rPr>
+        <w:t>GOTO1</w:t>
+      </w:r>
+    </w:p>
+    <w:p>
+      <w:pPr>
+        <w:ind w:left="720"/>
+        <w:rPr>
+          <w:lang w:val="en-US"/>
+        </w:rPr>
+      </w:pPr>
+      <w:r>
+        <w:rPr>
+          <w:lang w:val="en-US"/>
+        </w:rPr>
+        <w:t>===== Step23 action:acc =====</w:t>
+      </w:r>
+    </w:p>
+    <w:p>
+      <w:pPr>
+        <w:ind w:left="720"/>
+        <w:rPr>
+          <w:lang w:val="en-US"/>
+        </w:rPr>
+      </w:pPr>
+      <w:r>
+        <w:rPr>
+          <w:lang w:val="en-US"/>
+        </w:rPr>
+        <w:t xml:space="preserve">State Stack: 0 1 </w:t>
+      </w:r>
+    </w:p>
+    <w:p>
+      <w:pPr>
+        <w:ind w:left="720"/>
+        <w:rPr>
+          <w:lang w:val="en-US"/>
+        </w:rPr>
+      </w:pPr>
+      <w:r>
+        <w:rPr>
+          <w:lang w:val="en-US"/>
+        </w:rPr>
+        <w:t xml:space="preserve">Token Stack: CODE | $ </w:t>
+      </w:r>
+    </w:p>
+    <w:p>
+      <w:pPr>
+        <w:ind w:left="720"/>
+        <w:rPr>
+          <w:lang w:val="en-US"/>
+        </w:rPr>
+      </w:pPr>
+      <w:r>
+        <w:rPr>
+          <w:lang w:val="en-US"/>
+        </w:rPr>
+        <w:t>Accept!!!</w:t>
+      </w:r>
+    </w:p>
+    <w:p>
+      <w:pPr>
+        <w:ind w:left="720"/>
+        <w:rPr>
+          <w:lang w:val="en-US"/>
+        </w:rPr>
+      </w:pPr>
+      <w:r>
+        <w:rPr>
+          <w:lang w:val="en-US"/>
+        </w:rPr>
+        <w:t>└── S</w:t>
+      </w:r>
+    </w:p>
+    <w:p>
+      <w:pPr>
+        <w:ind w:left="720"/>
+        <w:rPr>
+          <w:lang w:val="en-US"/>
+        </w:rPr>
+      </w:pPr>
+      <w:r>
+        <w:rPr>
+          <w:lang w:val="en-US"/>
+        </w:rPr>
+        <w:t xml:space="preserve">    └── CODE</w:t>
+      </w:r>
+    </w:p>
+    <w:p>
+      <w:pPr>
+        <w:ind w:left="720"/>
+        <w:rPr>
+          <w:lang w:val="en-US"/>
+        </w:rPr>
+      </w:pPr>
+      <w:r>
+        <w:rPr>
+          <w:lang w:val="en-US"/>
+        </w:rPr>
         <w:lastRenderedPageBreak/>
-        <w:t xml:space="preserve">Token Stack: vtype id assign RHS | semi $ </w:t>
-      </w:r>
-    </w:p>
-    <w:p>
-      <w:pPr>
-        <w:ind w:left="720"/>
-      </w:pPr>
-      <w:r>
-        <w:t>R6</w:t>
-      </w:r>
-    </w:p>
-    <w:p>
-      <w:pPr>
-        <w:ind w:left="720"/>
-      </w:pPr>
-      <w:r>
-        <w:t>GOTO8</w:t>
-      </w:r>
-    </w:p>
-    <w:p>
-      <w:pPr>
-        <w:ind w:left="720"/>
-      </w:pPr>
-      <w:r>
-        <w:t>===== Step16 action:s12 =====</w:t>
-      </w:r>
-    </w:p>
-    <w:p>
-      <w:pPr>
-        <w:ind w:left="720"/>
-      </w:pPr>
-      <w:r>
-        <w:t xml:space="preserve">State Stack: 0 4 8 </w:t>
-      </w:r>
-    </w:p>
-    <w:p>
-      <w:pPr>
-        <w:ind w:left="720"/>
-      </w:pPr>
-      <w:r>
-        <w:t xml:space="preserve">Token Stack: vtype ASSIGN | semi $ </w:t>
-      </w:r>
-    </w:p>
-    <w:p>
-      <w:pPr>
-        <w:ind w:left="720"/>
-      </w:pPr>
-      <w:r>
-        <w:t>S12</w:t>
-      </w:r>
-    </w:p>
-    <w:p>
-      <w:pPr>
-        <w:ind w:left="720"/>
-      </w:pPr>
-      <w:r>
-        <w:t>===== Step17 action:r5 =====</w:t>
-      </w:r>
-    </w:p>
-    <w:p>
-      <w:pPr>
-        <w:ind w:left="720"/>
-      </w:pPr>
-      <w:r>
-        <w:t xml:space="preserve">State Stack: 0 4 8 12 </w:t>
-      </w:r>
-    </w:p>
-    <w:p>
-      <w:pPr>
-        <w:ind w:left="720"/>
-      </w:pPr>
-      <w:r>
-        <w:t xml:space="preserve">Token Stack: vtype ASSIGN semi | $ </w:t>
-      </w:r>
-    </w:p>
-    <w:p>
-      <w:pPr>
-        <w:ind w:left="720"/>
-      </w:pPr>
-      <w:r>
-        <w:t>R5</w:t>
-      </w:r>
-    </w:p>
-    <w:p>
-      <w:pPr>
-        <w:ind w:left="720"/>
-      </w:pPr>
-      <w:r>
-        <w:t>GOTO2</w:t>
-      </w:r>
-    </w:p>
-    <w:p>
-      <w:pPr>
-        <w:ind w:left="720"/>
-      </w:pPr>
-      <w:r>
-        <w:t>===== Step19 action:r3 =====</w:t>
-      </w:r>
-    </w:p>
-    <w:p>
-      <w:pPr>
-        <w:ind w:left="720"/>
-      </w:pPr>
-      <w:r>
-        <w:t xml:space="preserve">State Stack: 0 2 </w:t>
-      </w:r>
-    </w:p>
-    <w:p>
-      <w:pPr>
-        <w:ind w:left="720"/>
-      </w:pPr>
-      <w:r>
-        <w:t xml:space="preserve">Token Stack: VDECL | $ </w:t>
-      </w:r>
-    </w:p>
-    <w:p>
-      <w:pPr>
-        <w:ind w:left="720"/>
-      </w:pPr>
-      <w:r>
-        <w:t>R3</w:t>
-      </w:r>
-    </w:p>
-    <w:p>
-      <w:pPr>
-        <w:ind w:left="720"/>
-      </w:pPr>
-      <w:r>
-        <w:t>GOTO5</w:t>
-      </w:r>
-    </w:p>
-    <w:p>
-      <w:pPr>
-        <w:ind w:left="720"/>
-      </w:pPr>
-      <w:r>
-        <w:t>===== Step21 action:r1 =====</w:t>
-      </w:r>
-    </w:p>
-    <w:p>
-      <w:pPr>
-        <w:ind w:left="720"/>
-      </w:pPr>
-      <w:r>
-        <w:t xml:space="preserve">State Stack: 0 2 5 </w:t>
-      </w:r>
-    </w:p>
-    <w:p>
-      <w:pPr>
-        <w:ind w:left="720"/>
-      </w:pPr>
-      <w:r>
-        <w:t xml:space="preserve">Token Stack: VDECL CODE | $ </w:t>
-      </w:r>
-    </w:p>
-    <w:p>
-      <w:pPr>
-        <w:ind w:left="720"/>
-      </w:pPr>
-      <w:r>
-        <w:t>R1</w:t>
-      </w:r>
-    </w:p>
-    <w:p>
-      <w:pPr>
-        <w:ind w:left="720"/>
-      </w:pPr>
-      <w:r>
-        <w:t>GOTO1</w:t>
-      </w:r>
-    </w:p>
-    <w:p>
-      <w:pPr>
-        <w:ind w:left="720"/>
-      </w:pPr>
-      <w:r>
-        <w:t>===== Step23 action:acc =====</w:t>
-      </w:r>
-    </w:p>
-    <w:p>
-      <w:pPr>
-        <w:ind w:left="720"/>
-      </w:pPr>
-      <w:r>
-        <w:t xml:space="preserve">State Stack: 0 1 </w:t>
-      </w:r>
-    </w:p>
-    <w:p>
-      <w:pPr>
-        <w:ind w:left="720"/>
-      </w:pPr>
-      <w:r>
-        <w:t xml:space="preserve">Token Stack: CODE | $ </w:t>
-      </w:r>
-    </w:p>
-    <w:p>
-      <w:pPr>
-        <w:ind w:left="720"/>
-      </w:pPr>
-      <w:r>
-        <w:t>Accept!!!</w:t>
-      </w:r>
-    </w:p>
-    <w:p>
-      <w:pPr>
-        <w:ind w:left="720"/>
-      </w:pPr>
-      <w:r>
-        <w:t>└── S</w:t>
-      </w:r>
-    </w:p>
-    <w:p>
-      <w:pPr>
-        <w:ind w:left="720"/>
-      </w:pPr>
-      <w:r>
-        <w:t xml:space="preserve">    └── CODE</w:t>
-      </w:r>
-    </w:p>
-    <w:p>
-      <w:pPr>
-        <w:ind w:left="720"/>
-      </w:pPr>
-      <w:r>
         <w:t xml:space="preserve">        ├── VDECL</w:t>
       </w:r>
     </w:p>
     <w:p>
       <w:pPr>
         <w:ind w:left="720"/>
-      </w:pPr>
-      <w:r>
+        <w:rPr>
+          <w:lang w:val="en-US"/>
+        </w:rPr>
+      </w:pPr>
+      <w:r>
+        <w:rPr>
+          <w:lang w:val="en-US"/>
+        </w:rPr>
         <w:t xml:space="preserve">        │   ├── vtype</w:t>
       </w:r>
     </w:p>
     <w:p>
       <w:pPr>
         <w:ind w:left="720"/>
-      </w:pPr>
-      <w:r>
+        <w:rPr>
+          <w:lang w:val="en-US"/>
+        </w:rPr>
+      </w:pPr>
+      <w:r>
+        <w:rPr>
+          <w:lang w:val="en-US"/>
+        </w:rPr>
         <w:t xml:space="preserve">        │   ├── ASSIGN</w:t>
       </w:r>
     </w:p>
@@ -1764,7 +2967,13 @@
         <w:ind w:left="720"/>
       </w:pPr>
       <w:r>
-        <w:t xml:space="preserve">        │   │   ├── id</w:t>
+        <w:rPr>
+          <w:lang w:val="en-US"/>
+        </w:rPr>
+        <w:t xml:space="preserve">        </w:t>
+      </w:r>
+      <w:r>
+        <w:t>│   │   ├── id</w:t>
       </w:r>
     </w:p>
     <w:p>
@@ -2464,7 +3673,7 @@
   <w:docDefaults>
     <w:rPrDefault>
       <w:rPr>
-        <w:rFonts w:ascii="Arial" w:eastAsia="Arial" w:hAnsi="Arial" w:cs="Arial"/>
+        <w:rFonts w:ascii="Arial" w:eastAsiaTheme="minorEastAsia" w:hAnsi="Arial" w:cs="Arial"/>
         <w:sz w:val="22"/>
         <w:szCs w:val="22"/>
         <w:lang w:val="ko" w:eastAsia="ko-KR" w:bidi="ar-SA"/>
@@ -2854,14 +4063,14 @@
     <w:lsdException w:name="Unresolved Mention" w:semiHidden="1" w:unhideWhenUsed="1"/>
     <w:lsdException w:name="Smart Link" w:semiHidden="1" w:unhideWhenUsed="1"/>
   </w:latentStyles>
-  <w:style w:type="paragraph" w:default="1" w:styleId="Normal">
+  <w:style w:type="paragraph" w:default="1" w:styleId="a">
     <w:name w:val="Normal"/>
     <w:qFormat/>
   </w:style>
-  <w:style w:type="paragraph" w:styleId="Heading1">
+  <w:style w:type="paragraph" w:styleId="1">
     <w:name w:val="heading 1"/>
-    <w:basedOn w:val="Normal"/>
-    <w:next w:val="Normal"/>
+    <w:basedOn w:val="a"/>
+    <w:next w:val="a"/>
     <w:uiPriority w:val="9"/>
     <w:qFormat/>
     <w:pPr>
@@ -2875,10 +4084,10 @@
       <w:szCs w:val="40"/>
     </w:rPr>
   </w:style>
-  <w:style w:type="paragraph" w:styleId="Heading2">
+  <w:style w:type="paragraph" w:styleId="2">
     <w:name w:val="heading 2"/>
-    <w:basedOn w:val="Normal"/>
-    <w:next w:val="Normal"/>
+    <w:basedOn w:val="a"/>
+    <w:next w:val="a"/>
     <w:uiPriority w:val="9"/>
     <w:semiHidden/>
     <w:unhideWhenUsed/>
@@ -2894,10 +4103,10 @@
       <w:szCs w:val="32"/>
     </w:rPr>
   </w:style>
-  <w:style w:type="paragraph" w:styleId="Heading3">
+  <w:style w:type="paragraph" w:styleId="3">
     <w:name w:val="heading 3"/>
-    <w:basedOn w:val="Normal"/>
-    <w:next w:val="Normal"/>
+    <w:basedOn w:val="a"/>
+    <w:next w:val="a"/>
     <w:uiPriority w:val="9"/>
     <w:semiHidden/>
     <w:unhideWhenUsed/>
@@ -2914,10 +4123,10 @@
       <w:szCs w:val="28"/>
     </w:rPr>
   </w:style>
-  <w:style w:type="paragraph" w:styleId="Heading4">
+  <w:style w:type="paragraph" w:styleId="4">
     <w:name w:val="heading 4"/>
-    <w:basedOn w:val="Normal"/>
-    <w:next w:val="Normal"/>
+    <w:basedOn w:val="a"/>
+    <w:next w:val="a"/>
     <w:uiPriority w:val="9"/>
     <w:semiHidden/>
     <w:unhideWhenUsed/>
@@ -2934,10 +4143,10 @@
       <w:szCs w:val="24"/>
     </w:rPr>
   </w:style>
-  <w:style w:type="paragraph" w:styleId="Heading5">
+  <w:style w:type="paragraph" w:styleId="5">
     <w:name w:val="heading 5"/>
-    <w:basedOn w:val="Normal"/>
-    <w:next w:val="Normal"/>
+    <w:basedOn w:val="a"/>
+    <w:next w:val="a"/>
     <w:uiPriority w:val="9"/>
     <w:semiHidden/>
     <w:unhideWhenUsed/>
@@ -2952,10 +4161,10 @@
       <w:color w:val="666666"/>
     </w:rPr>
   </w:style>
-  <w:style w:type="paragraph" w:styleId="Heading6">
+  <w:style w:type="paragraph" w:styleId="6">
     <w:name w:val="heading 6"/>
-    <w:basedOn w:val="Normal"/>
-    <w:next w:val="Normal"/>
+    <w:basedOn w:val="a"/>
+    <w:next w:val="a"/>
     <w:uiPriority w:val="9"/>
     <w:semiHidden/>
     <w:unhideWhenUsed/>
@@ -2971,13 +4180,13 @@
       <w:color w:val="666666"/>
     </w:rPr>
   </w:style>
-  <w:style w:type="character" w:default="1" w:styleId="DefaultParagraphFont">
+  <w:style w:type="character" w:default="1" w:styleId="a0">
     <w:name w:val="Default Paragraph Font"/>
     <w:uiPriority w:val="1"/>
     <w:semiHidden/>
     <w:unhideWhenUsed/>
   </w:style>
-  <w:style w:type="table" w:default="1" w:styleId="TableNormal">
+  <w:style w:type="table" w:default="1" w:styleId="a1">
     <w:name w:val="Normal Table"/>
     <w:uiPriority w:val="99"/>
     <w:semiHidden/>
@@ -2992,16 +4201,16 @@
       </w:tblCellMar>
     </w:tblPr>
   </w:style>
-  <w:style w:type="numbering" w:default="1" w:styleId="NoList">
+  <w:style w:type="numbering" w:default="1" w:styleId="a2">
     <w:name w:val="No List"/>
     <w:uiPriority w:val="99"/>
     <w:semiHidden/>
     <w:unhideWhenUsed/>
   </w:style>
-  <w:style w:type="paragraph" w:styleId="Title">
+  <w:style w:type="paragraph" w:styleId="a3">
     <w:name w:val="Title"/>
-    <w:basedOn w:val="Normal"/>
-    <w:next w:val="Normal"/>
+    <w:basedOn w:val="a"/>
+    <w:next w:val="a"/>
     <w:uiPriority w:val="10"/>
     <w:qFormat/>
     <w:pPr>
@@ -3014,10 +4223,10 @@
       <w:szCs w:val="52"/>
     </w:rPr>
   </w:style>
-  <w:style w:type="paragraph" w:styleId="Subtitle">
+  <w:style w:type="paragraph" w:styleId="a4">
     <w:name w:val="Subtitle"/>
-    <w:basedOn w:val="Normal"/>
-    <w:next w:val="Normal"/>
+    <w:basedOn w:val="a"/>
+    <w:next w:val="a"/>
     <w:uiPriority w:val="11"/>
     <w:qFormat/>
     <w:pPr>
@@ -3030,6 +4239,16 @@
       <w:sz w:val="30"/>
       <w:szCs w:val="30"/>
     </w:rPr>
+  </w:style>
+  <w:style w:type="paragraph" w:styleId="a5">
+    <w:name w:val="List Paragraph"/>
+    <w:basedOn w:val="a"/>
+    <w:uiPriority w:val="34"/>
+    <w:qFormat/>
+    <w:rsid w:val="00AE5F1D"/>
+    <w:pPr>
+      <w:ind w:leftChars="400" w:left="800"/>
+    </w:pPr>
   </w:style>
 </w:styles>
 </file>

</xml_diff>